<commit_message>
Fixed to reflect feedback
</commit_message>
<xml_diff>
--- a/docassemble/HousingSearchLogTemplate21/data/templates/housing_search_log_template_22.docx
+++ b/docassemble/HousingSearchLogTemplate21/data/templates/housing_search_log_template_22.docx
@@ -1,33 +1,33 @@
 
 <file path=word/document.xml><?xml version="1.0" encoding="utf-8"?>
-<w:document xmlns:mc="http://schemas.openxmlformats.org/markup-compatibility/2006" xmlns:o="urn:schemas-microsoft-com:office:office" xmlns:r="http://schemas.openxmlformats.org/officeDocument/2006/relationships" xmlns:m="http://schemas.openxmlformats.org/officeDocument/2006/math" xmlns:v="urn:schemas-microsoft-com:vml" xmlns:wp="http://schemas.openxmlformats.org/drawingml/2006/wordprocessingDrawing" xmlns:w10="urn:schemas-microsoft-com:office:word" xmlns:w="http://schemas.openxmlformats.org/wordprocessingml/2006/main" xmlns:wne="http://schemas.microsoft.com/office/word/2006/wordml" xmlns:sl="http://schemas.openxmlformats.org/schemaLibrary/2006/main" xmlns:a="http://schemas.openxmlformats.org/drawingml/2006/main" xmlns:pic="http://schemas.openxmlformats.org/drawingml/2006/picture" xmlns:c="http://schemas.openxmlformats.org/drawingml/2006/chart" xmlns:lc="http://schemas.openxmlformats.org/drawingml/2006/lockedCanvas" xmlns:dgm="http://schemas.openxmlformats.org/drawingml/2006/diagram" xmlns:wps="http://schemas.microsoft.com/office/word/2010/wordprocessingShape" xmlns:wpg="http://schemas.microsoft.com/office/word/2010/wordprocessingGroup" xmlns:w14="http://schemas.microsoft.com/office/word/2010/wordml" xmlns:w15="http://schemas.microsoft.com/office/word/2012/wordml">
+<w:document xmlns:a="http://schemas.openxmlformats.org/drawingml/2006/main" xmlns:c="http://schemas.openxmlformats.org/drawingml/2006/chart" xmlns:dgm="http://schemas.openxmlformats.org/drawingml/2006/diagram" xmlns:lc="http://schemas.openxmlformats.org/drawingml/2006/lockedCanvas" xmlns:m="http://schemas.openxmlformats.org/officeDocument/2006/math" xmlns:mc="http://schemas.openxmlformats.org/markup-compatibility/2006" xmlns:mo="http://schemas.microsoft.com/office/mac/office/2008/main" xmlns:mv="urn:schemas-microsoft-com:mac:vml" xmlns:o="urn:schemas-microsoft-com:office:office" xmlns:pic="http://schemas.openxmlformats.org/drawingml/2006/picture" xmlns:r="http://schemas.openxmlformats.org/officeDocument/2006/relationships" xmlns:sl="http://schemas.openxmlformats.org/schemaLibrary/2006/main" xmlns:v="urn:schemas-microsoft-com:vml" xmlns:w="http://schemas.openxmlformats.org/wordprocessingml/2006/main" xmlns:w10="urn:schemas-microsoft-com:office:word" xmlns:w14="http://schemas.microsoft.com/office/word/2010/wordml" xmlns:w15="http://schemas.microsoft.com/office/word/2012/wordml" xmlns:wne="http://schemas.microsoft.com/office/word/2006/wordml" xmlns:wp="http://schemas.openxmlformats.org/drawingml/2006/wordprocessingDrawing" xmlns:wp14="http://schemas.microsoft.com/office/word/2010/wordprocessingDrawing" xmlns:wpc="http://schemas.microsoft.com/office/word/2010/wordprocessingCanvas" xmlns:wpg="http://schemas.microsoft.com/office/word/2010/wordprocessingGroup" xmlns:wpi="http://schemas.microsoft.com/office/word/2010/wordprocessingInk" xmlns:wps="http://schemas.microsoft.com/office/word/2010/wordprocessingShape" mc:Ignorable="w14 wp14">
   <w:body>
     <w:p>
       <w:pPr>
         <w:jc w:val="center"/>
         <w:rPr>
+          <w:u w:val="single"/>
           <w:rFonts w:ascii="Times New Roman" w:cs="Times New Roman" w:eastAsia="Times New Roman" w:hAnsi="Times New Roman"/>
-          <w:smallCaps w:val="1"/>
           <w:sz w:val="40"/>
           <w:szCs w:val="40"/>
-          <w:u w:val="single"/>
+          <w:smallCaps/>
         </w:rPr>
       </w:pPr>
       <w:r>
         <w:rPr>
+          <w:rtl w:val="0"/>
+          <w:u w:val="single"/>
           <w:rFonts w:ascii="Times New Roman" w:cs="Times New Roman" w:eastAsia="Times New Roman" w:hAnsi="Times New Roman"/>
-          <w:smallCaps w:val="1"/>
           <w:sz w:val="40"/>
           <w:szCs w:val="40"/>
-          <w:u w:val="single"/>
-          <w:rtl w:val="0"/>
+          <w:smallCaps/>
         </w:rPr>
-        <w:t xml:space="preserve">Housing Search Log</w:t>
+        <w:t>Housing Search Log</w:t>
       </w:r>
     </w:p>
     <w:p>
       <w:pPr>
-        <w:spacing w:after="0" w:lineRule="auto"/>
+        <w:spacing w:after="0"/>
         <w:rPr>
           <w:rFonts w:ascii="Times New Roman" w:cs="Times New Roman" w:eastAsia="Times New Roman" w:hAnsi="Times New Roman"/>
           <w:sz w:val="20"/>
@@ -36,27 +36,27 @@
       </w:pPr>
       <w:r>
         <w:rPr>
+          <w:rtl w:val="0"/>
           <w:rFonts w:ascii="Times New Roman" w:cs="Times New Roman" w:eastAsia="Times New Roman" w:hAnsi="Times New Roman"/>
-          <w:smallCaps w:val="1"/>
           <w:sz w:val="20"/>
           <w:szCs w:val="20"/>
-          <w:rtl w:val="0"/>
+          <w:smallCaps/>
         </w:rPr>
         <w:t xml:space="preserve">Name: </w:t>
       </w:r>
       <w:r>
         <w:rPr>
+          <w:rtl w:val="0"/>
           <w:rFonts w:ascii="Times New Roman" w:cs="Times New Roman" w:eastAsia="Times New Roman" w:hAnsi="Times New Roman"/>
           <w:sz w:val="20"/>
           <w:szCs w:val="20"/>
-          <w:rtl w:val="0"/>
         </w:rPr>
-        <w:t xml:space="preserve">{{ users[0].name.first }} {{ users[0].name.last }}</w:t>
+        <w:t>{{ users[0].name.first }} {{ users[0].name.last }}</w:t>
       </w:r>
     </w:p>
     <w:p>
       <w:pPr>
-        <w:spacing w:after="0" w:lineRule="auto"/>
+        <w:spacing w:after="0"/>
         <w:rPr>
           <w:rFonts w:ascii="Times New Roman" w:cs="Times New Roman" w:eastAsia="Times New Roman" w:hAnsi="Times New Roman"/>
           <w:sz w:val="20"/>
@@ -65,27 +65,27 @@
       </w:pPr>
       <w:r>
         <w:rPr>
+          <w:rtl w:val="0"/>
           <w:rFonts w:ascii="Times New Roman" w:cs="Times New Roman" w:eastAsia="Times New Roman" w:hAnsi="Times New Roman"/>
-          <w:smallCaps w:val="1"/>
           <w:sz w:val="20"/>
           <w:szCs w:val="20"/>
-          <w:rtl w:val="0"/>
+          <w:smallCaps/>
         </w:rPr>
-        <w:t xml:space="preserve">Bedroom Size: </w:t>
+        <w:t xml:space="preserve">{%  if has_voucher%}Bedroom Size: </w:t>
       </w:r>
       <w:r>
         <w:rPr>
+          <w:rtl w:val="0"/>
           <w:rFonts w:ascii="Times New Roman" w:cs="Times New Roman" w:eastAsia="Times New Roman" w:hAnsi="Times New Roman"/>
           <w:sz w:val="20"/>
           <w:szCs w:val="20"/>
-          <w:rtl w:val="0"/>
         </w:rPr>
-        <w:t xml:space="preserve">{{ bedroom_size }}</w:t>
+        <w:t>{{ bedroom_size }}</w:t>
       </w:r>
     </w:p>
     <w:p>
       <w:pPr>
-        <w:spacing w:after="0" w:lineRule="auto"/>
+        <w:spacing w:after="0"/>
         <w:rPr>
           <w:rFonts w:ascii="Times New Roman" w:cs="Times New Roman" w:eastAsia="Times New Roman" w:hAnsi="Times New Roman"/>
           <w:sz w:val="20"/>
@@ -94,27 +94,27 @@
       </w:pPr>
       <w:r>
         <w:rPr>
+          <w:rtl w:val="0"/>
           <w:rFonts w:ascii="Times New Roman" w:cs="Times New Roman" w:eastAsia="Times New Roman" w:hAnsi="Times New Roman"/>
-          <w:smallCaps w:val="1"/>
           <w:sz w:val="20"/>
           <w:szCs w:val="20"/>
-          <w:rtl w:val="0"/>
+          <w:smallCaps/>
         </w:rPr>
         <w:t xml:space="preserve">Voucher Issuer: </w:t>
       </w:r>
       <w:r>
         <w:rPr>
+          <w:rtl w:val="0"/>
           <w:rFonts w:ascii="Times New Roman" w:cs="Times New Roman" w:eastAsia="Times New Roman" w:hAnsi="Times New Roman"/>
           <w:sz w:val="20"/>
           <w:szCs w:val="20"/>
-          <w:rtl w:val="0"/>
         </w:rPr>
-        <w:t xml:space="preserve">{{ voucher_issuer }}</w:t>
+        <w:t>{{ voucher_issuer }}</w:t>
       </w:r>
     </w:p>
     <w:p>
       <w:pPr>
-        <w:spacing w:after="0" w:lineRule="auto"/>
+        <w:spacing w:after="0"/>
         <w:rPr>
           <w:rFonts w:ascii="Times New Roman" w:cs="Times New Roman" w:eastAsia="Times New Roman" w:hAnsi="Times New Roman"/>
           <w:sz w:val="20"/>
@@ -123,32 +123,32 @@
       </w:pPr>
       <w:r>
         <w:rPr>
+          <w:rtl w:val="0"/>
           <w:rFonts w:ascii="Times New Roman" w:cs="Times New Roman" w:eastAsia="Times New Roman" w:hAnsi="Times New Roman"/>
-          <w:smallCaps w:val="1"/>
           <w:sz w:val="20"/>
           <w:szCs w:val="20"/>
-          <w:rtl w:val="0"/>
+          <w:smallCaps/>
         </w:rPr>
         <w:t xml:space="preserve">Voucher Issue Date: </w:t>
       </w:r>
       <w:r>
         <w:rPr>
+          <w:rtl w:val="0"/>
           <w:rFonts w:ascii="Times New Roman" w:cs="Times New Roman" w:eastAsia="Times New Roman" w:hAnsi="Times New Roman"/>
           <w:sz w:val="20"/>
           <w:szCs w:val="20"/>
-          <w:rtl w:val="0"/>
         </w:rPr>
-        <w:t xml:space="preserve">{{ voucher_date }}</w:t>
+        <w:t>{{ voucher_date }}{%endif%}</w:t>
       </w:r>
     </w:p>
     <w:p>
       <w:pPr>
-        <w:spacing w:after="0" w:lineRule="auto"/>
+        <w:spacing w:after="0"/>
         <w:rPr>
           <w:rFonts w:ascii="Times New Roman" w:cs="Times New Roman" w:eastAsia="Times New Roman" w:hAnsi="Times New Roman"/>
-          <w:smallCaps w:val="1"/>
           <w:sz w:val="20"/>
           <w:szCs w:val="20"/>
+          <w:smallCaps/>
         </w:rPr>
       </w:pPr>
       <w:r>
@@ -159,7 +159,7 @@
     </w:p>
     <w:p>
       <w:pPr>
-        <w:spacing w:after="0" w:lineRule="auto"/>
+        <w:spacing w:after="0"/>
         <w:rPr>
           <w:rFonts w:ascii="Times New Roman" w:cs="Times New Roman" w:eastAsia="Times New Roman" w:hAnsi="Times New Roman"/>
           <w:sz w:val="20"/>
@@ -168,52 +168,52 @@
       </w:pPr>
       <w:r>
         <w:rPr>
+          <w:rtl w:val="0"/>
           <w:rFonts w:ascii="Times New Roman" w:cs="Times New Roman" w:eastAsia="Times New Roman" w:hAnsi="Times New Roman"/>
-          <w:smallCaps w:val="1"/>
           <w:sz w:val="20"/>
           <w:szCs w:val="20"/>
-          <w:rtl w:val="0"/>
+          <w:smallCaps/>
         </w:rPr>
-        <w:t xml:space="preserve">Number of Properties</w:t>
+        <w:t>Number of Properties</w:t>
       </w:r>
       <w:r>
         <w:rPr>
+          <w:rtl w:val="0"/>
           <w:rFonts w:ascii="Times New Roman" w:cs="Times New Roman" w:eastAsia="Times New Roman" w:hAnsi="Times New Roman"/>
           <w:sz w:val="20"/>
           <w:szCs w:val="20"/>
-          <w:rtl w:val="0"/>
         </w:rPr>
-        <w:t xml:space="preserve">: {{ prop.number() }}</w:t>
+        <w:t>: {{ prop.number() }}</w:t>
       </w:r>
     </w:p>
     <w:tbl>
       <w:tblPr>
+        <w:tblW w:w="9350.0" w:type="dxa"/>
+        <w:tblLayout w:type="fixed"/>
+        <w:tblBorders>
+          <w:top w:val="single" w:sz="4" w:color="000000" w:space="0"/>
+          <w:bottom w:val="single" w:sz="4" w:color="000000" w:space="0"/>
+          <w:left w:val="single" w:sz="4" w:color="000000" w:space="0"/>
+          <w:right w:val="single" w:sz="4" w:color="000000" w:space="0"/>
+          <w:insideH w:val="single" w:sz="4" w:color="000000" w:space="0"/>
+          <w:insideV w:val="single" w:sz="4" w:color="000000" w:space="0"/>
+        </w:tblBorders>
+        <w:jc w:val="left"/>
         <w:tblStyle w:val="Table1"/>
-        <w:tblW w:w="9350.0" w:type="dxa"/>
-        <w:jc w:val="left"/>
-        <w:tblBorders>
-          <w:top w:color="000000" w:space="0" w:sz="4" w:val="single"/>
-          <w:left w:color="000000" w:space="0" w:sz="4" w:val="single"/>
-          <w:bottom w:color="000000" w:space="0" w:sz="4" w:val="single"/>
-          <w:right w:color="000000" w:space="0" w:sz="4" w:val="single"/>
-          <w:insideH w:color="000000" w:space="0" w:sz="4" w:val="single"/>
-          <w:insideV w:color="000000" w:space="0" w:sz="4" w:val="single"/>
-        </w:tblBorders>
-        <w:tblLayout w:type="fixed"/>
-        <w:tblLook w:val="0400"/>
+        <w:tblLook w:val="400"/>
       </w:tblPr>
       <w:tblGrid>
         <w:gridCol w:w="3116"/>
         <w:gridCol w:w="1649"/>
         <w:gridCol w:w="4585"/>
-        <w:tblGridChange w:id="0">
-          <w:tblGrid>
-            <w:gridCol w:w="3116"/>
-            <w:gridCol w:w="1649"/>
-            <w:gridCol w:w="4585"/>
-          </w:tblGrid>
-        </w:tblGridChange>
       </w:tblGrid>
+      <w:tblGridChange w:id="0">
+        <w:tblGrid>
+          <w:gridCol w:w="3116"/>
+          <w:gridCol w:w="1649"/>
+          <w:gridCol w:w="4585"/>
+        </w:tblGrid>
+      </w:tblGridChange>
       <w:tr>
         <w:trPr>
           <w:cantSplit w:val="0"/>
@@ -227,49 +227,49 @@
             <w:pPr>
               <w:keepNext w:val="0"/>
               <w:keepLines w:val="0"/>
-              <w:pageBreakBefore w:val="0"/>
               <w:widowControl w:val="1"/>
               <w:pBdr>
-                <w:top w:space="0" w:sz="0" w:val="nil"/>
-                <w:left w:space="0" w:sz="0" w:val="nil"/>
-                <w:bottom w:space="0" w:sz="0" w:val="nil"/>
-                <w:right w:space="0" w:sz="0" w:val="nil"/>
-                <w:between w:space="0" w:sz="0" w:val="nil"/>
+                <w:top w:val="nil" w:sz="0" w:color="auto" w:space="0"/>
+                <w:bottom w:val="nil" w:sz="0" w:color="auto" w:space="0"/>
+                <w:left w:val="nil" w:sz="0" w:color="auto" w:space="0"/>
+                <w:right w:val="nil" w:sz="0" w:color="auto" w:space="0"/>
+                <w:between w:val="nil" w:sz="0" w:color="auto" w:space="0"/>
               </w:pBdr>
               <w:shd w:fill="auto" w:val="clear"/>
-              <w:spacing w:after="160" w:before="85" w:line="259" w:lineRule="auto"/>
-              <w:ind w:left="0" w:right="0" w:firstLine="0"/>
               <w:jc w:val="left"/>
-              <w:rPr>
-                <w:rFonts w:ascii="Times New Roman" w:cs="Times New Roman" w:eastAsia="Times New Roman" w:hAnsi="Times New Roman"/>
+              <w:ind w:left="0"/>
+              <w:ind w:right="0"/>
+              <w:ind w:firstLine="0"/>
+              <w:pageBreakBefore w:val="0"/>
+              <w:spacing w:before="85" w:after="160" w:line="259" w:lineRule="auto"/>
+              <w:rPr>
                 <w:b w:val="0"/>
                 <w:i w:val="0"/>
-                <w:smallCaps w:val="0"/>
+                <w:u w:val="none"/>
                 <w:strike w:val="0"/>
                 <w:color w:val="000000"/>
-                <w:sz w:val="20"/>
-                <w:szCs w:val="20"/>
-                <w:u w:val="none"/>
+                <w:rFonts w:ascii="Times New Roman" w:cs="Times New Roman" w:eastAsia="Times New Roman" w:hAnsi="Times New Roman"/>
+                <w:sz w:val="20"/>
+                <w:szCs w:val="20"/>
+                <w:smallCaps w:val="0"/>
                 <w:shd w:fill="auto" w:val="clear"/>
-                <w:vertAlign w:val="baseline"/>
               </w:rPr>
             </w:pPr>
             <w:r>
               <w:rPr>
-                <w:rFonts w:ascii="Times New Roman" w:cs="Times New Roman" w:eastAsia="Times New Roman" w:hAnsi="Times New Roman"/>
+                <w:rtl w:val="0"/>
                 <w:b w:val="0"/>
                 <w:i w:val="0"/>
-                <w:smallCaps w:val="0"/>
+                <w:u w:val="none"/>
                 <w:strike w:val="0"/>
                 <w:color w:val="000000"/>
-                <w:sz w:val="20"/>
-                <w:szCs w:val="20"/>
-                <w:u w:val="none"/>
+                <w:rFonts w:ascii="Times New Roman" w:cs="Times New Roman" w:eastAsia="Times New Roman" w:hAnsi="Times New Roman"/>
+                <w:sz w:val="20"/>
+                <w:szCs w:val="20"/>
+                <w:smallCaps w:val="0"/>
                 <w:shd w:fill="auto" w:val="clear"/>
-                <w:vertAlign w:val="baseline"/>
-                <w:rtl w:val="0"/>
-              </w:rPr>
-              <w:t xml:space="preserve">{%tr for item in prop %}</w:t>
+              </w:rPr>
+              <w:t>{%tr for item in prop %}</w:t>
             </w:r>
           </w:p>
         </w:tc>
@@ -287,66 +287,65 @@
             <w:pPr>
               <w:keepNext w:val="0"/>
               <w:keepLines w:val="0"/>
-              <w:pageBreakBefore w:val="0"/>
               <w:widowControl w:val="1"/>
               <w:pBdr>
-                <w:top w:space="0" w:sz="0" w:val="nil"/>
-                <w:left w:space="0" w:sz="0" w:val="nil"/>
-                <w:bottom w:space="0" w:sz="0" w:val="nil"/>
-                <w:right w:space="0" w:sz="0" w:val="nil"/>
-                <w:between w:space="0" w:sz="0" w:val="nil"/>
+                <w:top w:val="nil" w:sz="0" w:color="auto" w:space="0"/>
+                <w:bottom w:val="nil" w:sz="0" w:color="auto" w:space="0"/>
+                <w:left w:val="nil" w:sz="0" w:color="auto" w:space="0"/>
+                <w:right w:val="nil" w:sz="0" w:color="auto" w:space="0"/>
+                <w:between w:val="nil" w:sz="0" w:color="auto" w:space="0"/>
               </w:pBdr>
               <w:shd w:fill="auto" w:val="clear"/>
-              <w:spacing w:after="160" w:before="85" w:line="259" w:lineRule="auto"/>
-              <w:ind w:left="0" w:right="0" w:firstLine="0"/>
               <w:jc w:val="left"/>
-              <w:rPr>
-                <w:rFonts w:ascii="Times New Roman" w:cs="Times New Roman" w:eastAsia="Times New Roman" w:hAnsi="Times New Roman"/>
+              <w:ind w:left="0"/>
+              <w:ind w:right="0"/>
+              <w:ind w:firstLine="0"/>
+              <w:pageBreakBefore w:val="0"/>
+              <w:spacing w:before="85" w:after="160" w:line="259" w:lineRule="auto"/>
+              <w:rPr>
                 <w:b w:val="0"/>
                 <w:i w:val="0"/>
-                <w:smallCaps w:val="0"/>
+                <w:u w:val="none"/>
                 <w:strike w:val="0"/>
                 <w:color w:val="000000"/>
-                <w:sz w:val="20"/>
-                <w:szCs w:val="20"/>
+                <w:rFonts w:ascii="Times New Roman" w:cs="Times New Roman" w:eastAsia="Times New Roman" w:hAnsi="Times New Roman"/>
+                <w:sz w:val="20"/>
+                <w:szCs w:val="20"/>
+                <w:smallCaps w:val="0"/>
+                <w:shd w:fill="auto" w:val="clear"/>
+              </w:rPr>
+            </w:pPr>
+            <w:r>
+              <w:rPr>
+                <w:rtl w:val="0"/>
+                <w:b/>
+                <w:i w:val="0"/>
                 <w:u w:val="none"/>
-                <w:shd w:fill="auto" w:val="clear"/>
-                <w:vertAlign w:val="baseline"/>
-              </w:rPr>
-            </w:pPr>
-            <w:r>
-              <w:rPr>
-                <w:rFonts w:ascii="Times New Roman" w:cs="Times New Roman" w:eastAsia="Times New Roman" w:hAnsi="Times New Roman"/>
-                <w:b w:val="1"/>
-                <w:i w:val="0"/>
-                <w:smallCaps w:val="0"/>
                 <w:strike w:val="0"/>
                 <w:color w:val="000000"/>
-                <w:sz w:val="20"/>
-                <w:szCs w:val="20"/>
-                <w:u w:val="none"/>
+                <w:rFonts w:ascii="Times New Roman" w:cs="Times New Roman" w:eastAsia="Times New Roman" w:hAnsi="Times New Roman"/>
+                <w:sz w:val="20"/>
+                <w:szCs w:val="20"/>
+                <w:smallCaps w:val="0"/>
                 <w:shd w:fill="auto" w:val="clear"/>
-                <w:vertAlign w:val="baseline"/>
-                <w:rtl w:val="0"/>
               </w:rPr>
               <w:t xml:space="preserve">Address: </w:t>
             </w:r>
             <w:r>
               <w:rPr>
-                <w:rFonts w:ascii="Times New Roman" w:cs="Times New Roman" w:eastAsia="Times New Roman" w:hAnsi="Times New Roman"/>
+                <w:rtl w:val="0"/>
                 <w:b w:val="0"/>
                 <w:i w:val="0"/>
-                <w:smallCaps w:val="0"/>
+                <w:u w:val="none"/>
                 <w:strike w:val="0"/>
                 <w:color w:val="000000"/>
-                <w:sz w:val="20"/>
-                <w:szCs w:val="20"/>
-                <w:u w:val="none"/>
+                <w:rFonts w:ascii="Times New Roman" w:cs="Times New Roman" w:eastAsia="Times New Roman" w:hAnsi="Times New Roman"/>
+                <w:sz w:val="20"/>
+                <w:szCs w:val="20"/>
+                <w:smallCaps w:val="0"/>
                 <w:shd w:fill="auto" w:val="clear"/>
-                <w:vertAlign w:val="baseline"/>
-                <w:rtl w:val="0"/>
-              </w:rPr>
-              <w:t xml:space="preserve">{{ item.info }}</w:t>
+              </w:rPr>
+              <w:t>{{ item.info }}</w:t>
             </w:r>
           </w:p>
         </w:tc>
@@ -370,22 +369,22 @@
             </w:pPr>
             <w:r>
               <w:rPr>
-                <w:rFonts w:ascii="Times New Roman" w:cs="Times New Roman" w:eastAsia="Times New Roman" w:hAnsi="Times New Roman"/>
-                <w:b w:val="1"/>
-                <w:sz w:val="20"/>
-                <w:szCs w:val="20"/>
-                <w:rtl w:val="0"/>
+                <w:rtl w:val="0"/>
+                <w:b/>
+                <w:rFonts w:ascii="Times New Roman" w:cs="Times New Roman" w:eastAsia="Times New Roman" w:hAnsi="Times New Roman"/>
+                <w:sz w:val="20"/>
+                <w:szCs w:val="20"/>
               </w:rPr>
               <w:t xml:space="preserve">Name of Contact: </w:t>
             </w:r>
             <w:r>
               <w:rPr>
-                <w:rFonts w:ascii="Times New Roman" w:cs="Times New Roman" w:eastAsia="Times New Roman" w:hAnsi="Times New Roman"/>
-                <w:sz w:val="20"/>
-                <w:szCs w:val="20"/>
-                <w:rtl w:val="0"/>
-              </w:rPr>
-              <w:t xml:space="preserve">{{ item.contact_name }}</w:t>
+                <w:rtl w:val="0"/>
+                <w:rFonts w:ascii="Times New Roman" w:cs="Times New Roman" w:eastAsia="Times New Roman" w:hAnsi="Times New Roman"/>
+                <w:sz w:val="20"/>
+                <w:szCs w:val="20"/>
+              </w:rPr>
+              <w:t>{{ item.contact_name }}</w:t>
             </w:r>
             <w:r>
               <w:rPr>
@@ -407,30 +406,30 @@
           <w:p>
             <w:pPr>
               <w:rPr>
-                <w:rFonts w:ascii="Times New Roman" w:cs="Times New Roman" w:eastAsia="Times New Roman" w:hAnsi="Times New Roman"/>
-                <w:b w:val="1"/>
+                <w:b/>
+                <w:rFonts w:ascii="Times New Roman" w:cs="Times New Roman" w:eastAsia="Times New Roman" w:hAnsi="Times New Roman"/>
                 <w:sz w:val="20"/>
                 <w:szCs w:val="20"/>
               </w:rPr>
             </w:pPr>
             <w:r>
               <w:rPr>
-                <w:rFonts w:ascii="Times New Roman" w:cs="Times New Roman" w:eastAsia="Times New Roman" w:hAnsi="Times New Roman"/>
-                <w:b w:val="1"/>
-                <w:sz w:val="20"/>
-                <w:szCs w:val="20"/>
-                <w:rtl w:val="0"/>
+                <w:rtl w:val="0"/>
+                <w:b/>
+                <w:rFonts w:ascii="Times New Roman" w:cs="Times New Roman" w:eastAsia="Times New Roman" w:hAnsi="Times New Roman"/>
+                <w:sz w:val="20"/>
+                <w:szCs w:val="20"/>
               </w:rPr>
               <w:t xml:space="preserve">Contact Phone/Email: </w:t>
             </w:r>
             <w:r>
               <w:rPr>
-                <w:rFonts w:ascii="Times New Roman" w:cs="Times New Roman" w:eastAsia="Times New Roman" w:hAnsi="Times New Roman"/>
-                <w:sz w:val="20"/>
-                <w:szCs w:val="20"/>
-                <w:rtl w:val="0"/>
-              </w:rPr>
-              <w:t xml:space="preserve">{{ item.phone_number }} {{ item.email }}</w:t>
+                <w:rtl w:val="0"/>
+                <w:rFonts w:ascii="Times New Roman" w:cs="Times New Roman" w:eastAsia="Times New Roman" w:hAnsi="Times New Roman"/>
+                <w:sz w:val="20"/>
+                <w:szCs w:val="20"/>
+              </w:rPr>
+              <w:t>{{ item.phone_number }} {{ item.email }}</w:t>
             </w:r>
             <w:r>
               <w:rPr>
@@ -452,30 +451,30 @@
           <w:p>
             <w:pPr>
               <w:rPr>
-                <w:rFonts w:ascii="Times New Roman" w:cs="Times New Roman" w:eastAsia="Times New Roman" w:hAnsi="Times New Roman"/>
-                <w:b w:val="1"/>
+                <w:b/>
+                <w:rFonts w:ascii="Times New Roman" w:cs="Times New Roman" w:eastAsia="Times New Roman" w:hAnsi="Times New Roman"/>
                 <w:sz w:val="20"/>
                 <w:szCs w:val="20"/>
               </w:rPr>
             </w:pPr>
             <w:r>
               <w:rPr>
-                <w:rFonts w:ascii="Times New Roman" w:cs="Times New Roman" w:eastAsia="Times New Roman" w:hAnsi="Times New Roman"/>
-                <w:b w:val="1"/>
-                <w:sz w:val="20"/>
-                <w:szCs w:val="20"/>
-                <w:rtl w:val="0"/>
+                <w:rtl w:val="0"/>
+                <w:b/>
+                <w:rFonts w:ascii="Times New Roman" w:cs="Times New Roman" w:eastAsia="Times New Roman" w:hAnsi="Times New Roman"/>
+                <w:sz w:val="20"/>
+                <w:szCs w:val="20"/>
               </w:rPr>
               <w:t xml:space="preserve">Link: </w:t>
             </w:r>
             <w:r>
               <w:rPr>
-                <w:rFonts w:ascii="Times New Roman" w:cs="Times New Roman" w:eastAsia="Times New Roman" w:hAnsi="Times New Roman"/>
-                <w:sz w:val="20"/>
-                <w:szCs w:val="20"/>
-                <w:rtl w:val="0"/>
-              </w:rPr>
-              <w:t xml:space="preserve">{{ item.link }}</w:t>
+                <w:rtl w:val="0"/>
+                <w:rFonts w:ascii="Times New Roman" w:cs="Times New Roman" w:eastAsia="Times New Roman" w:hAnsi="Times New Roman"/>
+                <w:sz w:val="20"/>
+                <w:szCs w:val="20"/>
+              </w:rPr>
+              <w:t>{{ item.link }}</w:t>
             </w:r>
             <w:r>
               <w:rPr>
@@ -493,14 +492,14 @@
         <w:tc>
           <w:tcPr>
             <w:tcBorders>
-              <w:right w:color="000000" w:space="0" w:sz="0" w:val="nil"/>
+              <w:right w:val="nil" w:sz="0" w:color="000000" w:space="0"/>
             </w:tcBorders>
           </w:tcPr>
           <w:p>
             <w:pPr>
               <w:rPr>
-                <w:rFonts w:ascii="Times New Roman" w:cs="Times New Roman" w:eastAsia="Times New Roman" w:hAnsi="Times New Roman"/>
-                <w:b w:val="1"/>
+                <w:b/>
+                <w:rFonts w:ascii="Times New Roman" w:cs="Times New Roman" w:eastAsia="Times New Roman" w:hAnsi="Times New Roman"/>
                 <w:sz w:val="20"/>
                 <w:szCs w:val="20"/>
               </w:rPr>
@@ -515,14 +514,14 @@
         <w:tc>
           <w:tcPr>
             <w:tcBorders>
-              <w:left w:color="000000" w:space="0" w:sz="0" w:val="nil"/>
+              <w:left w:val="nil" w:sz="0" w:color="000000" w:space="0"/>
             </w:tcBorders>
           </w:tcPr>
           <w:p>
             <w:pPr>
               <w:rPr>
-                <w:rFonts w:ascii="Times New Roman" w:cs="Times New Roman" w:eastAsia="Times New Roman" w:hAnsi="Times New Roman"/>
-                <w:b w:val="1"/>
+                <w:b/>
+                <w:rFonts w:ascii="Times New Roman" w:cs="Times New Roman" w:eastAsia="Times New Roman" w:hAnsi="Times New Roman"/>
                 <w:sz w:val="20"/>
                 <w:szCs w:val="20"/>
               </w:rPr>
@@ -539,21 +538,21 @@
           <w:p>
             <w:pPr>
               <w:rPr>
-                <w:rFonts w:ascii="Times New Roman" w:cs="Times New Roman" w:eastAsia="Times New Roman" w:hAnsi="Times New Roman"/>
-                <w:b w:val="1"/>
+                <w:b/>
+                <w:rFonts w:ascii="Times New Roman" w:cs="Times New Roman" w:eastAsia="Times New Roman" w:hAnsi="Times New Roman"/>
                 <w:sz w:val="20"/>
                 <w:szCs w:val="20"/>
               </w:rPr>
             </w:pPr>
             <w:r>
               <w:rPr>
-                <w:rFonts w:ascii="Times New Roman" w:cs="Times New Roman" w:eastAsia="Times New Roman" w:hAnsi="Times New Roman"/>
-                <w:b w:val="1"/>
-                <w:sz w:val="20"/>
-                <w:szCs w:val="20"/>
-                <w:rtl w:val="0"/>
-              </w:rPr>
-              <w:t xml:space="preserve">Date</w:t>
+                <w:rtl w:val="0"/>
+                <w:b/>
+                <w:rFonts w:ascii="Times New Roman" w:cs="Times New Roman" w:eastAsia="Times New Roman" w:hAnsi="Times New Roman"/>
+                <w:sz w:val="20"/>
+                <w:szCs w:val="20"/>
+              </w:rPr>
+              <w:t>Date</w:t>
             </w:r>
           </w:p>
         </w:tc>
@@ -568,21 +567,21 @@
           <w:p>
             <w:pPr>
               <w:rPr>
-                <w:rFonts w:ascii="Times New Roman" w:cs="Times New Roman" w:eastAsia="Times New Roman" w:hAnsi="Times New Roman"/>
-                <w:b w:val="1"/>
+                <w:b/>
+                <w:rFonts w:ascii="Times New Roman" w:cs="Times New Roman" w:eastAsia="Times New Roman" w:hAnsi="Times New Roman"/>
                 <w:sz w:val="20"/>
                 <w:szCs w:val="20"/>
               </w:rPr>
             </w:pPr>
             <w:r>
               <w:rPr>
-                <w:rFonts w:ascii="Times New Roman" w:cs="Times New Roman" w:eastAsia="Times New Roman" w:hAnsi="Times New Roman"/>
-                <w:b w:val="1"/>
-                <w:sz w:val="20"/>
-                <w:szCs w:val="20"/>
-                <w:rtl w:val="0"/>
-              </w:rPr>
-              <w:t xml:space="preserve">Contacted?</w:t>
+                <w:rtl w:val="0"/>
+                <w:b/>
+                <w:rFonts w:ascii="Times New Roman" w:cs="Times New Roman" w:eastAsia="Times New Roman" w:hAnsi="Times New Roman"/>
+                <w:sz w:val="20"/>
+                <w:szCs w:val="20"/>
+              </w:rPr>
+              <w:t>Contacted?</w:t>
             </w:r>
           </w:p>
         </w:tc>
@@ -598,12 +597,12 @@
             </w:pPr>
             <w:r>
               <w:rPr>
-                <w:rFonts w:ascii="Times New Roman" w:cs="Times New Roman" w:eastAsia="Times New Roman" w:hAnsi="Times New Roman"/>
-                <w:sz w:val="20"/>
-                <w:szCs w:val="20"/>
-                <w:rtl w:val="0"/>
-              </w:rPr>
-              <w:t xml:space="preserve">{% if item.contact_q %}X{% endif %}</w:t>
+                <w:rtl w:val="0"/>
+                <w:rFonts w:ascii="Times New Roman" w:cs="Times New Roman" w:eastAsia="Times New Roman" w:hAnsi="Times New Roman"/>
+                <w:sz w:val="20"/>
+                <w:szCs w:val="20"/>
+              </w:rPr>
+              <w:t>{% if item.contact_q %}X{% endif %}</w:t>
             </w:r>
           </w:p>
         </w:tc>
@@ -619,12 +618,12 @@
             </w:pPr>
             <w:r>
               <w:rPr>
-                <w:rFonts w:ascii="Times New Roman" w:cs="Times New Roman" w:eastAsia="Times New Roman" w:hAnsi="Times New Roman"/>
-                <w:sz w:val="20"/>
-                <w:szCs w:val="20"/>
-                <w:rtl w:val="0"/>
-              </w:rPr>
-              <w:t xml:space="preserve">{% if item.contact_q %}{{item.contact_date}}{% endif %}</w:t>
+                <w:rtl w:val="0"/>
+                <w:rFonts w:ascii="Times New Roman" w:cs="Times New Roman" w:eastAsia="Times New Roman" w:hAnsi="Times New Roman"/>
+                <w:sz w:val="20"/>
+                <w:szCs w:val="20"/>
+              </w:rPr>
+              <w:t>{% if item.contact_q %}{{item.contact_date}}{% endif %}</w:t>
             </w:r>
           </w:p>
         </w:tc>
@@ -646,13 +645,13 @@
             </w:pPr>
             <w:r>
               <w:rPr>
-                <w:rFonts w:ascii="Times New Roman" w:cs="Times New Roman" w:eastAsia="Times New Roman" w:hAnsi="Times New Roman"/>
-                <w:b w:val="1"/>
-                <w:sz w:val="20"/>
-                <w:szCs w:val="20"/>
-                <w:rtl w:val="0"/>
-              </w:rPr>
-              <w:t xml:space="preserve">Visited?</w:t>
+                <w:rtl w:val="0"/>
+                <w:b/>
+                <w:rFonts w:ascii="Times New Roman" w:cs="Times New Roman" w:eastAsia="Times New Roman" w:hAnsi="Times New Roman"/>
+                <w:sz w:val="20"/>
+                <w:szCs w:val="20"/>
+              </w:rPr>
+              <w:t>Visited?</w:t>
             </w:r>
             <w:r>
               <w:rPr>
@@ -673,12 +672,12 @@
             </w:pPr>
             <w:r>
               <w:rPr>
-                <w:rFonts w:ascii="Times New Roman" w:cs="Times New Roman" w:eastAsia="Times New Roman" w:hAnsi="Times New Roman"/>
-                <w:sz w:val="20"/>
-                <w:szCs w:val="20"/>
-                <w:rtl w:val="0"/>
-              </w:rPr>
-              <w:t xml:space="preserve">{% if item.visit_q %}X{% endif %}</w:t>
+                <w:rtl w:val="0"/>
+                <w:rFonts w:ascii="Times New Roman" w:cs="Times New Roman" w:eastAsia="Times New Roman" w:hAnsi="Times New Roman"/>
+                <w:sz w:val="20"/>
+                <w:szCs w:val="20"/>
+              </w:rPr>
+              <w:t>{% if item.visit_q %}X{% endif %}</w:t>
             </w:r>
           </w:p>
         </w:tc>
@@ -694,12 +693,12 @@
             </w:pPr>
             <w:r>
               <w:rPr>
-                <w:rFonts w:ascii="Times New Roman" w:cs="Times New Roman" w:eastAsia="Times New Roman" w:hAnsi="Times New Roman"/>
-                <w:sz w:val="20"/>
-                <w:szCs w:val="20"/>
-                <w:rtl w:val="0"/>
-              </w:rPr>
-              <w:t xml:space="preserve">{% if item.visit_q %}{{item.visit_date}}{% endif %}</w:t>
+                <w:rtl w:val="0"/>
+                <w:rFonts w:ascii="Times New Roman" w:cs="Times New Roman" w:eastAsia="Times New Roman" w:hAnsi="Times New Roman"/>
+                <w:sz w:val="20"/>
+                <w:szCs w:val="20"/>
+              </w:rPr>
+              <w:t>{% if item.visit_q %}{{item.visit_date}}{% endif %}</w:t>
             </w:r>
           </w:p>
         </w:tc>
@@ -721,13 +720,13 @@
             </w:pPr>
             <w:r>
               <w:rPr>
-                <w:rFonts w:ascii="Times New Roman" w:cs="Times New Roman" w:eastAsia="Times New Roman" w:hAnsi="Times New Roman"/>
-                <w:b w:val="1"/>
-                <w:sz w:val="20"/>
-                <w:szCs w:val="20"/>
-                <w:rtl w:val="0"/>
-              </w:rPr>
-              <w:t xml:space="preserve">Applied?</w:t>
+                <w:rtl w:val="0"/>
+                <w:b/>
+                <w:rFonts w:ascii="Times New Roman" w:cs="Times New Roman" w:eastAsia="Times New Roman" w:hAnsi="Times New Roman"/>
+                <w:sz w:val="20"/>
+                <w:szCs w:val="20"/>
+              </w:rPr>
+              <w:t>Applied?</w:t>
             </w:r>
             <w:r>
               <w:rPr>
@@ -748,12 +747,12 @@
             </w:pPr>
             <w:r>
               <w:rPr>
-                <w:rFonts w:ascii="Times New Roman" w:cs="Times New Roman" w:eastAsia="Times New Roman" w:hAnsi="Times New Roman"/>
-                <w:sz w:val="20"/>
-                <w:szCs w:val="20"/>
-                <w:rtl w:val="0"/>
-              </w:rPr>
-              <w:t xml:space="preserve">{% if item.apply_q %}X{% endif %}</w:t>
+                <w:rtl w:val="0"/>
+                <w:rFonts w:ascii="Times New Roman" w:cs="Times New Roman" w:eastAsia="Times New Roman" w:hAnsi="Times New Roman"/>
+                <w:sz w:val="20"/>
+                <w:szCs w:val="20"/>
+              </w:rPr>
+              <w:t>{% if item.apply_q %}X{% endif %}</w:t>
             </w:r>
           </w:p>
         </w:tc>
@@ -769,12 +768,12 @@
             </w:pPr>
             <w:r>
               <w:rPr>
-                <w:rFonts w:ascii="Times New Roman" w:cs="Times New Roman" w:eastAsia="Times New Roman" w:hAnsi="Times New Roman"/>
-                <w:sz w:val="20"/>
-                <w:szCs w:val="20"/>
-                <w:rtl w:val="0"/>
-              </w:rPr>
-              <w:t xml:space="preserve">{% if item.apply_q %}{{item.apply_date}}{% endif %}</w:t>
+                <w:rtl w:val="0"/>
+                <w:rFonts w:ascii="Times New Roman" w:cs="Times New Roman" w:eastAsia="Times New Roman" w:hAnsi="Times New Roman"/>
+                <w:sz w:val="20"/>
+                <w:szCs w:val="20"/>
+              </w:rPr>
+              <w:t>{% if item.apply_q %}{{item.apply_date}}{% endif %}</w:t>
             </w:r>
           </w:p>
         </w:tc>
@@ -791,30 +790,30 @@
           <w:p>
             <w:pPr>
               <w:rPr>
-                <w:rFonts w:ascii="Times New Roman" w:cs="Times New Roman" w:eastAsia="Times New Roman" w:hAnsi="Times New Roman"/>
-                <w:b w:val="1"/>
+                <w:b/>
+                <w:rFonts w:ascii="Times New Roman" w:cs="Times New Roman" w:eastAsia="Times New Roman" w:hAnsi="Times New Roman"/>
                 <w:sz w:val="20"/>
                 <w:szCs w:val="20"/>
               </w:rPr>
             </w:pPr>
             <w:r>
               <w:rPr>
-                <w:rFonts w:ascii="Times New Roman" w:cs="Times New Roman" w:eastAsia="Times New Roman" w:hAnsi="Times New Roman"/>
-                <w:b w:val="1"/>
-                <w:sz w:val="20"/>
-                <w:szCs w:val="20"/>
-                <w:rtl w:val="0"/>
+                <w:rtl w:val="0"/>
+                <w:b/>
+                <w:rFonts w:ascii="Times New Roman" w:cs="Times New Roman" w:eastAsia="Times New Roman" w:hAnsi="Times New Roman"/>
+                <w:sz w:val="20"/>
+                <w:szCs w:val="20"/>
               </w:rPr>
               <w:t xml:space="preserve">Status: </w:t>
             </w:r>
             <w:r>
               <w:rPr>
-                <w:rFonts w:ascii="Times New Roman" w:cs="Times New Roman" w:eastAsia="Times New Roman" w:hAnsi="Times New Roman"/>
-                <w:sz w:val="20"/>
-                <w:szCs w:val="20"/>
-                <w:rtl w:val="0"/>
-              </w:rPr>
-              <w:t xml:space="preserve">{{ item.status }}</w:t>
+                <w:rtl w:val="0"/>
+                <w:rFonts w:ascii="Times New Roman" w:cs="Times New Roman" w:eastAsia="Times New Roman" w:hAnsi="Times New Roman"/>
+                <w:sz w:val="20"/>
+                <w:szCs w:val="20"/>
+              </w:rPr>
+              <w:t>{{ item.status }}</w:t>
             </w:r>
             <w:r>
               <w:rPr>
@@ -836,30 +835,30 @@
           <w:p>
             <w:pPr>
               <w:rPr>
-                <w:rFonts w:ascii="Times New Roman" w:cs="Times New Roman" w:eastAsia="Times New Roman" w:hAnsi="Times New Roman"/>
-                <w:b w:val="1"/>
+                <w:b/>
+                <w:rFonts w:ascii="Times New Roman" w:cs="Times New Roman" w:eastAsia="Times New Roman" w:hAnsi="Times New Roman"/>
                 <w:sz w:val="20"/>
                 <w:szCs w:val="20"/>
               </w:rPr>
             </w:pPr>
             <w:r>
               <w:rPr>
-                <w:rFonts w:ascii="Times New Roman" w:cs="Times New Roman" w:eastAsia="Times New Roman" w:hAnsi="Times New Roman"/>
-                <w:b w:val="1"/>
-                <w:sz w:val="20"/>
-                <w:szCs w:val="20"/>
-                <w:rtl w:val="0"/>
+                <w:rtl w:val="0"/>
+                <w:b/>
+                <w:rFonts w:ascii="Times New Roman" w:cs="Times New Roman" w:eastAsia="Times New Roman" w:hAnsi="Times New Roman"/>
+                <w:sz w:val="20"/>
+                <w:szCs w:val="20"/>
               </w:rPr>
               <w:t xml:space="preserve">Notes: </w:t>
             </w:r>
             <w:r>
               <w:rPr>
-                <w:rFonts w:ascii="Times New Roman" w:cs="Times New Roman" w:eastAsia="Times New Roman" w:hAnsi="Times New Roman"/>
-                <w:sz w:val="20"/>
-                <w:szCs w:val="20"/>
-                <w:rtl w:val="0"/>
-              </w:rPr>
-              <w:t xml:space="preserve">{% if item.discrimination_q %}I was discriminated against at this property.{% endif %}</w:t>
+                <w:rtl w:val="0"/>
+                <w:rFonts w:ascii="Times New Roman" w:cs="Times New Roman" w:eastAsia="Times New Roman" w:hAnsi="Times New Roman"/>
+                <w:sz w:val="20"/>
+                <w:szCs w:val="20"/>
+              </w:rPr>
+              <w:t>{% if item.discrimination_q %}I was discriminated against at this property.{% endif %}</w:t>
             </w:r>
             <w:r>
               <w:rPr>
@@ -877,19 +876,19 @@
             </w:pPr>
             <w:r>
               <w:rPr>
-                <w:rFonts w:ascii="Times New Roman" w:cs="Times New Roman" w:eastAsia="Times New Roman" w:hAnsi="Times New Roman"/>
-                <w:sz w:val="20"/>
-                <w:szCs w:val="20"/>
-                <w:rtl w:val="0"/>
-              </w:rPr>
-              <w:t xml:space="preserve">{{ item.user_notes }}</w:t>
+                <w:rtl w:val="0"/>
+                <w:rFonts w:ascii="Times New Roman" w:cs="Times New Roman" w:eastAsia="Times New Roman" w:hAnsi="Times New Roman"/>
+                <w:sz w:val="20"/>
+                <w:szCs w:val="20"/>
+              </w:rPr>
+              <w:t>{{ item.user_notes }}</w:t>
             </w:r>
           </w:p>
           <w:p>
             <w:pPr>
               <w:rPr>
-                <w:rFonts w:ascii="Times New Roman" w:cs="Times New Roman" w:eastAsia="Times New Roman" w:hAnsi="Times New Roman"/>
-                <w:b w:val="1"/>
+                <w:b/>
+                <w:rFonts w:ascii="Times New Roman" w:cs="Times New Roman" w:eastAsia="Times New Roman" w:hAnsi="Times New Roman"/>
                 <w:sz w:val="20"/>
                 <w:szCs w:val="20"/>
               </w:rPr>
@@ -914,8 +913,8 @@
           <w:p>
             <w:pPr>
               <w:rPr>
-                <w:rFonts w:ascii="Times New Roman" w:cs="Times New Roman" w:eastAsia="Times New Roman" w:hAnsi="Times New Roman"/>
-                <w:b w:val="1"/>
+                <w:b/>
+                <w:rFonts w:ascii="Times New Roman" w:cs="Times New Roman" w:eastAsia="Times New Roman" w:hAnsi="Times New Roman"/>
                 <w:sz w:val="20"/>
                 <w:szCs w:val="20"/>
               </w:rPr>
@@ -940,20 +939,20 @@
           <w:p>
             <w:pPr>
               <w:rPr>
-                <w:rFonts w:ascii="Times New Roman" w:cs="Times New Roman" w:eastAsia="Times New Roman" w:hAnsi="Times New Roman"/>
-                <w:b w:val="1"/>
+                <w:b/>
+                <w:rFonts w:ascii="Times New Roman" w:cs="Times New Roman" w:eastAsia="Times New Roman" w:hAnsi="Times New Roman"/>
                 <w:sz w:val="20"/>
                 <w:szCs w:val="20"/>
               </w:rPr>
             </w:pPr>
             <w:r>
               <w:rPr>
-                <w:rFonts w:ascii="Times New Roman" w:cs="Times New Roman" w:eastAsia="Times New Roman" w:hAnsi="Times New Roman"/>
-                <w:sz w:val="20"/>
-                <w:szCs w:val="20"/>
-                <w:rtl w:val="0"/>
-              </w:rPr>
-              <w:t xml:space="preserve">{%tr endfor %}</w:t>
+                <w:rtl w:val="0"/>
+                <w:rFonts w:ascii="Times New Roman" w:cs="Times New Roman" w:eastAsia="Times New Roman" w:hAnsi="Times New Roman"/>
+                <w:sz w:val="20"/>
+                <w:szCs w:val="20"/>
+              </w:rPr>
+              <w:t>{%tr endfor %}</w:t>
             </w:r>
             <w:r>
               <w:rPr>
@@ -966,7 +965,7 @@
     </w:tbl>
     <w:p>
       <w:pPr>
-        <w:spacing w:after="0" w:lineRule="auto"/>
+        <w:spacing w:after="0"/>
         <w:rPr>
           <w:rFonts w:ascii="Times New Roman" w:cs="Times New Roman" w:eastAsia="Times New Roman" w:hAnsi="Times New Roman"/>
           <w:sz w:val="20"/>
@@ -981,7 +980,7 @@
     </w:p>
     <w:p>
       <w:pPr>
-        <w:spacing w:after="0" w:lineRule="auto"/>
+        <w:spacing w:after="0"/>
         <w:rPr>
           <w:rFonts w:ascii="Times New Roman" w:cs="Times New Roman" w:eastAsia="Times New Roman" w:hAnsi="Times New Roman"/>
           <w:sz w:val="24"/>
@@ -995,16 +994,212 @@
       </w:r>
     </w:p>
     <w:sectPr>
-      <w:pgSz w:h="15840" w:w="12240" w:orient="portrait"/>
-      <w:pgMar w:bottom="1440" w:top="1440" w:left="1440" w:right="1440" w:header="720" w:footer="720"/>
       <w:pgNumType w:start="1"/>
+      <w:pgSz w:w="12240" w:h="15840" w:orient="portrait"/>
+      <w:pgMar w:left="1440" w:right="1440" w:top="1440" w:bottom="1440" w:header="720" w:footer="720"/>
     </w:sectPr>
   </w:body>
 </w:document>
 </file>
 
 <file path=word/numbering.xml><?xml version="1.0" encoding="utf-8"?>
-<w:numbering xmlns:mc="http://schemas.openxmlformats.org/markup-compatibility/2006" xmlns:o="urn:schemas-microsoft-com:office:office" xmlns:r="http://schemas.openxmlformats.org/officeDocument/2006/relationships" xmlns:m="http://schemas.openxmlformats.org/officeDocument/2006/math" xmlns:v="urn:schemas-microsoft-com:vml" xmlns:wp="http://schemas.openxmlformats.org/drawingml/2006/wordprocessingDrawing" xmlns:w10="urn:schemas-microsoft-com:office:word" xmlns:w="http://schemas.openxmlformats.org/wordprocessingml/2006/main" xmlns:wne="http://schemas.microsoft.com/office/word/2006/wordml" xmlns:sl="http://schemas.openxmlformats.org/schemaLibrary/2006/main" xmlns:a="http://schemas.openxmlformats.org/drawingml/2006/main" xmlns:pic="http://schemas.openxmlformats.org/drawingml/2006/picture" xmlns:c="http://schemas.openxmlformats.org/drawingml/2006/chart" xmlns:lc="http://schemas.openxmlformats.org/drawingml/2006/lockedCanvas" xmlns:dgm="http://schemas.openxmlformats.org/drawingml/2006/diagram" xmlns:wps="http://schemas.microsoft.com/office/word/2010/wordprocessingShape" xmlns:wpg="http://schemas.microsoft.com/office/word/2010/wordprocessingGroup" xmlns:w14="http://schemas.microsoft.com/office/word/2010/wordml" xmlns:w15="http://schemas.microsoft.com/office/word/2012/wordml"/>
+<w:numbering xmlns:wpc="http://schemas.microsoft.com/office/word/2010/wordprocessingCanvas" xmlns:mo="http://schemas.microsoft.com/office/mac/office/2008/main" xmlns:mc="http://schemas.openxmlformats.org/markup-compatibility/2006" xmlns:mv="urn:schemas-microsoft-com:mac:vml" xmlns:o="urn:schemas-microsoft-com:office:office" xmlns:r="http://schemas.openxmlformats.org/officeDocument/2006/relationships" xmlns:m="http://schemas.openxmlformats.org/officeDocument/2006/math" xmlns:v="urn:schemas-microsoft-com:vml" xmlns:wp14="http://schemas.microsoft.com/office/word/2010/wordprocessingDrawing" xmlns:wp="http://schemas.openxmlformats.org/drawingml/2006/wordprocessingDrawing" xmlns:w="http://schemas.openxmlformats.org/wordprocessingml/2006/main" xmlns:w10="urn:schemas-microsoft-com:office:word" xmlns:w14="http://schemas.microsoft.com/office/word/2010/wordml" xmlns:wpg="http://schemas.microsoft.com/office/word/2010/wordprocessingGroup" xmlns:wpi="http://schemas.microsoft.com/office/word/2010/wordprocessingInk" xmlns:wne="http://schemas.microsoft.com/office/word/2006/wordml" xmlns:wps="http://schemas.microsoft.com/office/word/2010/wordprocessingShape" mc:Ignorable="w14 wp14">
+  <w:abstractNum w:abstractNumId="10121982">
+    <w:multiLevelType w:val="hybridMultilevel"/>
+    <w:lvl w:ilvl="0">
+      <w:numFmt w:val="bullet"/>
+      <w:lvlText w:val=""/>
+      <w:start w:val="0"/>
+      <w:rPr>
+        <w:rFonts w:ascii="Symbol" w:hAnsi="Symbol"/>
+      </w:rPr>
+      <w:pPr>
+        <w:ind w:left="720"/>
+        <w:ind w:hanging="360"/>
+      </w:pPr>
+    </w:lvl>
+    <w:lvl w:ilvl="1">
+      <w:numFmt w:val="bullet"/>
+      <w:lvlText w:val="o"/>
+      <w:start w:val="0"/>
+      <w:rPr>
+        <w:rFonts w:ascii="Courier New" w:hAnsi="Courier New"/>
+      </w:rPr>
+      <w:pPr>
+        <w:ind w:left="1440"/>
+        <w:ind w:hanging="1080"/>
+      </w:pPr>
+    </w:lvl>
+    <w:lvl w:ilvl="2">
+      <w:numFmt w:val="bullet"/>
+      <w:lvlText w:val=""/>
+      <w:start w:val="0"/>
+      <w:rPr/>
+      <w:pPr>
+        <w:ind w:left="2160"/>
+        <w:ind w:hanging="1800"/>
+      </w:pPr>
+    </w:lvl>
+    <w:lvl w:ilvl="3">
+      <w:numFmt w:val="bullet"/>
+      <w:lvlText w:val=""/>
+      <w:start w:val="0"/>
+      <w:rPr>
+        <w:rFonts w:ascii="Symbol" w:hAnsi="Symbol"/>
+      </w:rPr>
+      <w:pPr>
+        <w:ind w:left="2880"/>
+        <w:ind w:hanging="2520"/>
+      </w:pPr>
+    </w:lvl>
+    <w:lvl w:ilvl="4">
+      <w:numFmt w:val="bullet"/>
+      <w:lvlText w:val="o"/>
+      <w:start w:val="0"/>
+      <w:rPr>
+        <w:rFonts w:ascii="Courier New" w:hAnsi="Courier New"/>
+      </w:rPr>
+      <w:pPr>
+        <w:ind w:left="3600"/>
+        <w:ind w:hanging="3240"/>
+      </w:pPr>
+    </w:lvl>
+    <w:lvl w:ilvl="5">
+      <w:numFmt w:val="bullet"/>
+      <w:lvlText w:val=""/>
+      <w:start w:val="0"/>
+      <w:rPr/>
+      <w:pPr>
+        <w:ind w:left="4320"/>
+        <w:ind w:hanging="3960"/>
+      </w:pPr>
+    </w:lvl>
+    <w:lvl w:ilvl="6">
+      <w:numFmt w:val="bullet"/>
+      <w:lvlText w:val=""/>
+      <w:start w:val="0"/>
+      <w:rPr>
+        <w:rFonts w:ascii="Symbol" w:hAnsi="Symbol"/>
+      </w:rPr>
+      <w:pPr>
+        <w:ind w:left="5040"/>
+        <w:ind w:hanging="4680"/>
+      </w:pPr>
+    </w:lvl>
+    <w:lvl w:ilvl="7">
+      <w:numFmt w:val="bullet"/>
+      <w:lvlText w:val="o"/>
+      <w:start w:val="0"/>
+      <w:rPr>
+        <w:rFonts w:ascii="Courier New" w:hAnsi="Courier New"/>
+      </w:rPr>
+      <w:pPr>
+        <w:ind w:left="5760"/>
+        <w:ind w:hanging="5400"/>
+      </w:pPr>
+    </w:lvl>
+    <w:lvl w:ilvl="8">
+      <w:numFmt w:val="bullet"/>
+      <w:lvlText w:val=""/>
+      <w:start w:val="0"/>
+      <w:rPr/>
+      <w:pPr>
+        <w:ind w:left="6480"/>
+        <w:ind w:hanging="6120"/>
+      </w:pPr>
+    </w:lvl>
+  </w:abstractNum>
+  <w:abstractNum w:abstractNumId="10121983">
+    <w:multiLevelType w:val="hybridMultilevel"/>
+    <w:lvl w:ilvl="0">
+      <w:numFmt w:val="decimal"/>
+      <w:lvlText w:val="%1."/>
+      <w:start w:val="1"/>
+      <w:pPr>
+        <w:ind w:left="720"/>
+        <w:ind w:hanging="360"/>
+      </w:pPr>
+    </w:lvl>
+    <w:lvl w:ilvl="1">
+      <w:numFmt w:val="decimal"/>
+      <w:lvlText w:val="%2."/>
+      <w:start w:val="1"/>
+      <w:pPr>
+        <w:ind w:left="1440"/>
+        <w:ind w:hanging="1080"/>
+      </w:pPr>
+    </w:lvl>
+    <w:lvl w:ilvl="2">
+      <w:numFmt w:val="decimal"/>
+      <w:lvlText w:val="%3."/>
+      <w:start w:val="1"/>
+      <w:pPr>
+        <w:ind w:left="2160"/>
+        <w:ind w:hanging="1980"/>
+      </w:pPr>
+    </w:lvl>
+    <w:lvl w:ilvl="3">
+      <w:numFmt w:val="decimal"/>
+      <w:lvlText w:val="%4."/>
+      <w:start w:val="1"/>
+      <w:pPr>
+        <w:ind w:left="2880"/>
+        <w:ind w:hanging="2520"/>
+      </w:pPr>
+    </w:lvl>
+    <w:lvl w:ilvl="4">
+      <w:numFmt w:val="decimal"/>
+      <w:lvlText w:val="%5."/>
+      <w:start w:val="1"/>
+      <w:pPr>
+        <w:ind w:left="3600"/>
+        <w:ind w:hanging="3240"/>
+      </w:pPr>
+    </w:lvl>
+    <w:lvl w:ilvl="5">
+      <w:numFmt w:val="decimal"/>
+      <w:lvlText w:val="%6."/>
+      <w:start w:val="1"/>
+      <w:pPr>
+        <w:ind w:left="4320"/>
+        <w:ind w:hanging="4140"/>
+      </w:pPr>
+    </w:lvl>
+    <w:lvl w:ilvl="6">
+      <w:numFmt w:val="decimal"/>
+      <w:lvlText w:val="%7."/>
+      <w:start w:val="1"/>
+      <w:pPr>
+        <w:ind w:left="5040"/>
+        <w:ind w:hanging="4680"/>
+      </w:pPr>
+    </w:lvl>
+    <w:lvl w:ilvl="7">
+      <w:numFmt w:val="decimal"/>
+      <w:lvlText w:val="%8."/>
+      <w:start w:val="1"/>
+      <w:pPr>
+        <w:ind w:left="5760"/>
+        <w:ind w:hanging="5400"/>
+      </w:pPr>
+    </w:lvl>
+    <w:lvl w:ilvl="8">
+      <w:numFmt w:val="decimal"/>
+      <w:lvlText w:val="%9."/>
+      <w:start w:val="1"/>
+      <w:pPr>
+        <w:ind w:left="6480"/>
+        <w:ind w:hanging="6300"/>
+      </w:pPr>
+    </w:lvl>
+  </w:abstractNum>
+  <w:num w:numId="10121982">
+    <w:abstractNumId w:val="10121982"/>
+  </w:num>
+  <w:num w:numId="10121983">
+    <w:abstractNumId w:val="10121983"/>
+  </w:num>
+</w:numbering>
 </file>
 
 <file path=word/styles.xml><?xml version="1.0" encoding="utf-8"?>

</xml_diff>